<commit_message>
Tried doing a tutorial but the code doesn't work
</commit_message>
<xml_diff>
--- a/Exam01/Spring24_Exam01.docx
+++ b/Exam01/Spring24_Exam01.docx
@@ -5077,6 +5077,16 @@
       <w:rFonts w:ascii="Times New Roman" w:eastAsia="Times New Roman" w:hAnsi="Times New Roman" w:cs="Times New Roman"/>
     </w:rPr>
   </w:style>
+  <w:style w:type="character" w:styleId="PlaceholderText">
+    <w:name w:val="Placeholder Text"/>
+    <w:basedOn w:val="DefaultParagraphFont"/>
+    <w:uiPriority w:val="99"/>
+    <w:semiHidden/>
+    <w:rsid w:val="00F61EBE"/>
+    <w:rPr>
+      <w:color w:val="666666"/>
+    </w:rPr>
+  </w:style>
 </w:styles>
 </file>
 

</xml_diff>